<commit_message>
added word document to fix push error
</commit_message>
<xml_diff>
--- a/Python Recommendation Software Project.docx
+++ b/Python Recommendation Software Project.docx
@@ -566,6 +566,53 @@
           <w:color w:val="10162F"/>
         </w:rPr>
         <w:t xml:space="preserve">The plan will be to create a program that suggests works of classical music based on mood. It will have two initial options to determine whether a person wants an in-depth search or basic search based on their knowledge of classical music. </w:t>
+      </w:r>
+    </w:p>
+    <w:p>
+      <w:pPr>
+        <w:shd w:val="clear" w:color="auto" w:fill="FFFFFF"/>
+        <w:spacing w:before="100" w:beforeAutospacing="1" w:after="100" w:afterAutospacing="1" w:line="240" w:lineRule="auto"/>
+        <w:rPr>
+          <w:rFonts w:eastAsia="Times New Roman" w:cstheme="minorHAnsi"/>
+          <w:b/>
+          <w:color w:val="10162F"/>
+        </w:rPr>
+      </w:pPr>
+    </w:p>
+    <w:p>
+      <w:pPr>
+        <w:shd w:val="clear" w:color="auto" w:fill="FFFFFF"/>
+        <w:spacing w:before="100" w:beforeAutospacing="1" w:after="100" w:afterAutospacing="1" w:line="240" w:lineRule="auto"/>
+        <w:rPr>
+          <w:rFonts w:eastAsia="Times New Roman" w:cstheme="minorHAnsi"/>
+          <w:b/>
+          <w:color w:val="10162F"/>
+        </w:rPr>
+      </w:pPr>
+      <w:r>
+        <w:rPr>
+          <w:rFonts w:eastAsia="Times New Roman" w:cstheme="minorHAnsi"/>
+          <w:b/>
+          <w:color w:val="10162F"/>
+        </w:rPr>
+        <w:t>How will I implement it? What kind of data structure?</w:t>
+      </w:r>
+    </w:p>
+    <w:p>
+      <w:pPr>
+        <w:shd w:val="clear" w:color="auto" w:fill="FFFFFF"/>
+        <w:spacing w:before="100" w:beforeAutospacing="1" w:after="100" w:afterAutospacing="1" w:line="240" w:lineRule="auto"/>
+        <w:rPr>
+          <w:rFonts w:eastAsia="Times New Roman" w:cstheme="minorHAnsi"/>
+          <w:color w:val="10162F"/>
+        </w:rPr>
+      </w:pPr>
+      <w:r>
+        <w:rPr>
+          <w:rFonts w:eastAsia="Times New Roman" w:cstheme="minorHAnsi"/>
+          <w:color w:val="10162F"/>
+        </w:rPr>
+        <w:t>For now I will do linked list so that I have assistance of the CC example project.</w:t>
       </w:r>
     </w:p>
     <w:p>

</xml_diff>